<commit_message>
Added features and fixes
1. Added computing recommended duration
2. Fixed UX issues
3. Updated documentation
</commit_message>
<xml_diff>
--- a/Java/.documentation/Time Distributor v2.docx
+++ b/Java/.documentation/Time Distributor v2.docx
@@ -107,23 +107,7 @@
           <w:sz w:val="24"/>
           <w:szCs w:val="24"/>
         </w:rPr>
-        <w:t xml:space="preserve">This project was a commission for purposes of human resource management. Specifically, the task was to simply distribute a certain task (transcribing in this case) across </w:t>
-      </w:r>
-      <w:r>
-        <w:rPr>
-          <w:rFonts w:ascii="Times New Roman" w:hAnsi="Times New Roman" w:cs="Times New Roman"/>
-          <w:sz w:val="24"/>
-          <w:szCs w:val="24"/>
-        </w:rPr>
-        <w:t>several</w:t>
-      </w:r>
-      <w:r>
-        <w:rPr>
-          <w:rFonts w:ascii="Times New Roman" w:hAnsi="Times New Roman" w:cs="Times New Roman"/>
-          <w:sz w:val="24"/>
-          <w:szCs w:val="24"/>
-        </w:rPr>
-        <w:t xml:space="preserve"> people by dividing the number of people on a given individual allotted time over a total allotted time.</w:t>
+        <w:t>This project was a commission for purposes of human resource management. Specifically, the task was to simply distribute a certain task (transcribing in this case) across several people by dividing the number of people on a given individual allotted time over a total allotted time.</w:t>
       </w:r>
     </w:p>
     <w:p>
@@ -205,19 +189,9 @@
           <w:sz w:val="24"/>
           <w:szCs w:val="24"/>
         </w:rPr>
-        <w:t>hh:</w:t>
-      </w:r>
-      <w:proofErr w:type="gramStart"/>
-      <w:r>
-        <w:rPr>
-          <w:rFonts w:ascii="Times New Roman" w:hAnsi="Times New Roman" w:cs="Times New Roman"/>
-          <w:sz w:val="24"/>
-          <w:szCs w:val="24"/>
-        </w:rPr>
-        <w:t>mm:ss</w:t>
+        <w:t>hh:mm:ss</w:t>
       </w:r>
       <w:proofErr w:type="spellEnd"/>
-      <w:proofErr w:type="gramEnd"/>
       <w:r>
         <w:rPr>
           <w:rFonts w:ascii="Times New Roman" w:hAnsi="Times New Roman" w:cs="Times New Roman"/>
@@ -255,19 +229,9 @@
           <w:sz w:val="24"/>
           <w:szCs w:val="24"/>
         </w:rPr>
-        <w:t>hh:</w:t>
-      </w:r>
-      <w:proofErr w:type="gramStart"/>
-      <w:r>
-        <w:rPr>
-          <w:rFonts w:ascii="Times New Roman" w:hAnsi="Times New Roman" w:cs="Times New Roman"/>
-          <w:sz w:val="24"/>
-          <w:szCs w:val="24"/>
-        </w:rPr>
-        <w:t>mm:ss</w:t>
+        <w:t>hh:mm:ss</w:t>
       </w:r>
       <w:proofErr w:type="spellEnd"/>
-      <w:proofErr w:type="gramEnd"/>
       <w:r>
         <w:rPr>
           <w:rFonts w:ascii="Times New Roman" w:hAnsi="Times New Roman" w:cs="Times New Roman"/>
@@ -1465,14 +1429,289 @@
           </wp:inline>
         </w:drawing>
       </w:r>
+      <w:r>
+        <w:rPr>
+          <w:rFonts w:ascii="Times New Roman" w:hAnsi="Times New Roman" w:cs="Times New Roman"/>
+          <w:sz w:val="24"/>
+          <w:szCs w:val="24"/>
+        </w:rPr>
+        <w:br/>
+      </w:r>
+      <w:r>
+        <w:rPr>
+          <w:rFonts w:ascii="Times New Roman" w:hAnsi="Times New Roman" w:cs="Times New Roman"/>
+          <w:sz w:val="24"/>
+          <w:szCs w:val="24"/>
+        </w:rPr>
+        <w:br/>
+      </w:r>
+    </w:p>
+    <w:p>
+      <w:pPr>
+        <w:rPr>
+          <w:rFonts w:ascii="Times New Roman" w:hAnsi="Times New Roman" w:cs="Times New Roman"/>
+          <w:sz w:val="24"/>
+          <w:szCs w:val="24"/>
+        </w:rPr>
+      </w:pPr>
+      <w:r>
+        <w:rPr>
+          <w:rFonts w:ascii="Times New Roman" w:hAnsi="Times New Roman" w:cs="Times New Roman"/>
+          <w:sz w:val="24"/>
+          <w:szCs w:val="24"/>
+        </w:rPr>
+        <w:br w:type="page"/>
+      </w:r>
+    </w:p>
+    <w:p>
+      <w:pPr>
+        <w:pStyle w:val="ListParagraph"/>
+        <w:numPr>
+          <w:ilvl w:val="0"/>
+          <w:numId w:val="3"/>
+        </w:numPr>
+        <w:rPr>
+          <w:rFonts w:ascii="Times New Roman" w:hAnsi="Times New Roman" w:cs="Times New Roman"/>
+          <w:sz w:val="24"/>
+          <w:szCs w:val="24"/>
+        </w:rPr>
+      </w:pPr>
+      <w:r>
+        <w:rPr>
+          <w:rFonts w:ascii="Times New Roman" w:hAnsi="Times New Roman" w:cs="Times New Roman"/>
+          <w:sz w:val="24"/>
+          <w:szCs w:val="24"/>
+        </w:rPr>
+        <w:lastRenderedPageBreak/>
+        <w:t>Finding “Recommended Time Duration”, click “Find Recommended Duration” button and enter the required inputs. Please ensure that the time is formatted as ‘</w:t>
+      </w:r>
+      <w:proofErr w:type="spellStart"/>
+      <w:r>
+        <w:rPr>
+          <w:rFonts w:ascii="Times New Roman" w:hAnsi="Times New Roman" w:cs="Times New Roman"/>
+          <w:sz w:val="24"/>
+          <w:szCs w:val="24"/>
+        </w:rPr>
+        <w:t>hh:mm:ss</w:t>
+      </w:r>
+      <w:proofErr w:type="spellEnd"/>
+      <w:r>
+        <w:rPr>
+          <w:rFonts w:ascii="Times New Roman" w:hAnsi="Times New Roman" w:cs="Times New Roman"/>
+          <w:sz w:val="24"/>
+          <w:szCs w:val="24"/>
+        </w:rPr>
+        <w:t>’</w:t>
+      </w:r>
+      <w:r>
+        <w:rPr>
+          <w:rFonts w:ascii="Times New Roman" w:hAnsi="Times New Roman" w:cs="Times New Roman"/>
+          <w:sz w:val="24"/>
+          <w:szCs w:val="24"/>
+        </w:rPr>
+        <w:t>.</w:t>
+      </w:r>
+      <w:r>
+        <w:rPr>
+          <w:rFonts w:ascii="Times New Roman" w:hAnsi="Times New Roman" w:cs="Times New Roman"/>
+          <w:sz w:val="24"/>
+          <w:szCs w:val="24"/>
+        </w:rPr>
+        <w:br/>
+      </w:r>
+      <w:r>
+        <w:rPr>
+          <w:noProof/>
+        </w:rPr>
+        <w:drawing>
+          <wp:inline distT="0" distB="0" distL="0" distR="0" wp14:anchorId="6531ADD3" wp14:editId="292435A6">
+            <wp:extent cx="4320000" cy="3062308"/>
+            <wp:effectExtent l="0" t="0" r="4445" b="5080"/>
+            <wp:docPr id="7" name="Picture 7" descr="Graphical user interface, text, application, Word&#10;&#10;Description automatically generated"/>
+            <wp:cNvGraphicFramePr>
+              <a:graphicFrameLocks xmlns:a="http://schemas.openxmlformats.org/drawingml/2006/main" noChangeAspect="1"/>
+            </wp:cNvGraphicFramePr>
+            <a:graphic xmlns:a="http://schemas.openxmlformats.org/drawingml/2006/main">
+              <a:graphicData uri="http://schemas.openxmlformats.org/drawingml/2006/picture">
+                <pic:pic xmlns:pic="http://schemas.openxmlformats.org/drawingml/2006/picture">
+                  <pic:nvPicPr>
+                    <pic:cNvPr id="7" name="Picture 7" descr="Graphical user interface, text, application, Word&#10;&#10;Description automatically generated"/>
+                    <pic:cNvPicPr/>
+                  </pic:nvPicPr>
+                  <pic:blipFill>
+                    <a:blip r:embed="rId22"/>
+                    <a:stretch>
+                      <a:fillRect/>
+                    </a:stretch>
+                  </pic:blipFill>
+                  <pic:spPr>
+                    <a:xfrm>
+                      <a:off x="0" y="0"/>
+                      <a:ext cx="4320000" cy="3062308"/>
+                    </a:xfrm>
+                    <a:prstGeom prst="rect">
+                      <a:avLst/>
+                    </a:prstGeom>
+                  </pic:spPr>
+                </pic:pic>
+              </a:graphicData>
+            </a:graphic>
+          </wp:inline>
+        </w:drawing>
+      </w:r>
+      <w:r>
+        <w:rPr>
+          <w:rFonts w:ascii="Times New Roman" w:hAnsi="Times New Roman" w:cs="Times New Roman"/>
+          <w:sz w:val="24"/>
+          <w:szCs w:val="24"/>
+        </w:rPr>
+        <w:br/>
+      </w:r>
+      <w:r>
+        <w:rPr>
+          <w:noProof/>
+        </w:rPr>
+        <w:drawing>
+          <wp:inline distT="0" distB="0" distL="0" distR="0" wp14:anchorId="489680DA" wp14:editId="694B8C12">
+            <wp:extent cx="4320000" cy="3046154"/>
+            <wp:effectExtent l="0" t="0" r="4445" b="1905"/>
+            <wp:docPr id="8" name="Picture 8" descr="Graphical user interface, application, Word&#10;&#10;Description automatically generated"/>
+            <wp:cNvGraphicFramePr>
+              <a:graphicFrameLocks xmlns:a="http://schemas.openxmlformats.org/drawingml/2006/main" noChangeAspect="1"/>
+            </wp:cNvGraphicFramePr>
+            <a:graphic xmlns:a="http://schemas.openxmlformats.org/drawingml/2006/main">
+              <a:graphicData uri="http://schemas.openxmlformats.org/drawingml/2006/picture">
+                <pic:pic xmlns:pic="http://schemas.openxmlformats.org/drawingml/2006/picture">
+                  <pic:nvPicPr>
+                    <pic:cNvPr id="8" name="Picture 8" descr="Graphical user interface, application, Word&#10;&#10;Description automatically generated"/>
+                    <pic:cNvPicPr/>
+                  </pic:nvPicPr>
+                  <pic:blipFill>
+                    <a:blip r:embed="rId23"/>
+                    <a:stretch>
+                      <a:fillRect/>
+                    </a:stretch>
+                  </pic:blipFill>
+                  <pic:spPr>
+                    <a:xfrm>
+                      <a:off x="0" y="0"/>
+                      <a:ext cx="4320000" cy="3046154"/>
+                    </a:xfrm>
+                    <a:prstGeom prst="rect">
+                      <a:avLst/>
+                    </a:prstGeom>
+                  </pic:spPr>
+                </pic:pic>
+              </a:graphicData>
+            </a:graphic>
+          </wp:inline>
+        </w:drawing>
+      </w:r>
+      <w:r>
+        <w:rPr>
+          <w:rFonts w:ascii="Times New Roman" w:hAnsi="Times New Roman" w:cs="Times New Roman"/>
+          <w:sz w:val="24"/>
+          <w:szCs w:val="24"/>
+        </w:rPr>
+        <w:br/>
+      </w:r>
+      <w:r>
+        <w:rPr>
+          <w:noProof/>
+        </w:rPr>
+        <w:lastRenderedPageBreak/>
+        <w:drawing>
+          <wp:inline distT="0" distB="0" distL="0" distR="0" wp14:anchorId="5CC9FBCC" wp14:editId="384560E3">
+            <wp:extent cx="4320000" cy="3043846"/>
+            <wp:effectExtent l="0" t="0" r="4445" b="4445"/>
+            <wp:docPr id="10" name="Picture 10" descr="Graphical user interface, Word&#10;&#10;Description automatically generated"/>
+            <wp:cNvGraphicFramePr>
+              <a:graphicFrameLocks xmlns:a="http://schemas.openxmlformats.org/drawingml/2006/main" noChangeAspect="1"/>
+            </wp:cNvGraphicFramePr>
+            <a:graphic xmlns:a="http://schemas.openxmlformats.org/drawingml/2006/main">
+              <a:graphicData uri="http://schemas.openxmlformats.org/drawingml/2006/picture">
+                <pic:pic xmlns:pic="http://schemas.openxmlformats.org/drawingml/2006/picture">
+                  <pic:nvPicPr>
+                    <pic:cNvPr id="10" name="Picture 10" descr="Graphical user interface, Word&#10;&#10;Description automatically generated"/>
+                    <pic:cNvPicPr/>
+                  </pic:nvPicPr>
+                  <pic:blipFill>
+                    <a:blip r:embed="rId24"/>
+                    <a:stretch>
+                      <a:fillRect/>
+                    </a:stretch>
+                  </pic:blipFill>
+                  <pic:spPr>
+                    <a:xfrm>
+                      <a:off x="0" y="0"/>
+                      <a:ext cx="4320000" cy="3043846"/>
+                    </a:xfrm>
+                    <a:prstGeom prst="rect">
+                      <a:avLst/>
+                    </a:prstGeom>
+                  </pic:spPr>
+                </pic:pic>
+              </a:graphicData>
+            </a:graphic>
+          </wp:inline>
+        </w:drawing>
+      </w:r>
+      <w:r>
+        <w:rPr>
+          <w:rFonts w:ascii="Times New Roman" w:hAnsi="Times New Roman" w:cs="Times New Roman"/>
+          <w:sz w:val="24"/>
+          <w:szCs w:val="24"/>
+        </w:rPr>
+        <w:br/>
+      </w:r>
+      <w:r>
+        <w:rPr>
+          <w:noProof/>
+        </w:rPr>
+        <w:drawing>
+          <wp:inline distT="0" distB="0" distL="0" distR="0" wp14:anchorId="3B074709" wp14:editId="42BC0BCD">
+            <wp:extent cx="4320000" cy="3062308"/>
+            <wp:effectExtent l="0" t="0" r="4445" b="5080"/>
+            <wp:docPr id="13" name="Picture 13" descr="Graphical user interface, application&#10;&#10;Description automatically generated"/>
+            <wp:cNvGraphicFramePr>
+              <a:graphicFrameLocks xmlns:a="http://schemas.openxmlformats.org/drawingml/2006/main" noChangeAspect="1"/>
+            </wp:cNvGraphicFramePr>
+            <a:graphic xmlns:a="http://schemas.openxmlformats.org/drawingml/2006/main">
+              <a:graphicData uri="http://schemas.openxmlformats.org/drawingml/2006/picture">
+                <pic:pic xmlns:pic="http://schemas.openxmlformats.org/drawingml/2006/picture">
+                  <pic:nvPicPr>
+                    <pic:cNvPr id="13" name="Picture 13" descr="Graphical user interface, application&#10;&#10;Description automatically generated"/>
+                    <pic:cNvPicPr/>
+                  </pic:nvPicPr>
+                  <pic:blipFill>
+                    <a:blip r:embed="rId25"/>
+                    <a:stretch>
+                      <a:fillRect/>
+                    </a:stretch>
+                  </pic:blipFill>
+                  <pic:spPr>
+                    <a:xfrm>
+                      <a:off x="0" y="0"/>
+                      <a:ext cx="4320000" cy="3062308"/>
+                    </a:xfrm>
+                    <a:prstGeom prst="rect">
+                      <a:avLst/>
+                    </a:prstGeom>
+                  </pic:spPr>
+                </pic:pic>
+              </a:graphicData>
+            </a:graphic>
+          </wp:inline>
+        </w:drawing>
+      </w:r>
     </w:p>
     <w:sectPr>
-      <w:headerReference w:type="even" r:id="rId22"/>
-      <w:headerReference w:type="default" r:id="rId23"/>
-      <w:footerReference w:type="even" r:id="rId24"/>
-      <w:footerReference w:type="default" r:id="rId25"/>
-      <w:headerReference w:type="first" r:id="rId26"/>
-      <w:footerReference w:type="first" r:id="rId27"/>
+      <w:headerReference w:type="even" r:id="rId26"/>
+      <w:headerReference w:type="default" r:id="rId27"/>
+      <w:footerReference w:type="even" r:id="rId28"/>
+      <w:footerReference w:type="default" r:id="rId29"/>
+      <w:headerReference w:type="first" r:id="rId30"/>
+      <w:footerReference w:type="first" r:id="rId31"/>
       <w:pgSz w:w="12240" w:h="15840"/>
       <w:pgMar w:top="1440" w:right="1440" w:bottom="1440" w:left="1440" w:header="708" w:footer="708" w:gutter="0"/>
       <w:cols w:space="708"/>
@@ -1522,9 +1761,6 @@
   <w:p>
     <w:pPr>
       <w:pStyle w:val="Footer"/>
-      <w:rPr>
-        <w:rFonts w:hint="eastAsia"/>
-      </w:rPr>
     </w:pPr>
     <w:r>
       <w:rPr>

</xml_diff>